<commit_message>
fix microsoft word constraints for qr code picture
</commit_message>
<xml_diff>
--- a/template.docx
+++ b/template.docx
@@ -123,77 +123,6 @@
     </w:p>
     <w:p>
       <w:pPr>
-        <w:spacing w:line="200" w:lineRule="exact"/>
-        <w:rPr>
-          <w:sz w:val="24"/>
-          <w:szCs w:val="24"/>
-        </w:rPr>
-      </w:pPr>
-    </w:p>
-    <w:p>
-      <w:pPr>
-        <w:spacing w:line="200" w:lineRule="exact"/>
-        <w:rPr>
-          <w:sz w:val="24"/>
-          <w:szCs w:val="24"/>
-        </w:rPr>
-      </w:pPr>
-    </w:p>
-    <w:p>
-      <w:pPr>
-        <w:spacing w:line="200" w:lineRule="exact"/>
-        <w:rPr>
-          <w:sz w:val="24"/>
-          <w:szCs w:val="24"/>
-        </w:rPr>
-      </w:pPr>
-      <w:r>
-        <w:rPr>
-          <w:sz w:val="24"/>
-          <w:szCs w:val="24"/>
-        </w:rPr>
-        <w:tab/>
-        <w:t xml:space="preserve">      QRCODE</w:t>
-      </w:r>
-    </w:p>
-    <w:p>
-      <w:pPr>
-        <w:spacing w:line="200" w:lineRule="exact"/>
-        <w:rPr>
-          <w:sz w:val="24"/>
-          <w:szCs w:val="24"/>
-        </w:rPr>
-      </w:pPr>
-    </w:p>
-    <w:p>
-      <w:pPr>
-        <w:spacing w:line="200" w:lineRule="exact"/>
-        <w:rPr>
-          <w:sz w:val="24"/>
-          <w:szCs w:val="24"/>
-        </w:rPr>
-      </w:pPr>
-    </w:p>
-    <w:p>
-      <w:pPr>
-        <w:spacing w:line="200" w:lineRule="exact"/>
-        <w:rPr>
-          <w:sz w:val="24"/>
-          <w:szCs w:val="24"/>
-        </w:rPr>
-      </w:pPr>
-    </w:p>
-    <w:p>
-      <w:pPr>
-        <w:spacing w:line="324" w:lineRule="exact"/>
-        <w:rPr>
-          <w:sz w:val="24"/>
-          <w:szCs w:val="24"/>
-        </w:rPr>
-      </w:pPr>
-    </w:p>
-    <w:p>
-      <w:pPr>
         <w:tabs>
           <w:tab w:val="left" w:pos="7222"/>
         </w:tabs>
@@ -205,6 +134,75 @@
       </w:pPr>
       <w:r>
         <w:rPr>
+          <w:sz w:val="24"/>
+          <w:szCs w:val="24"/>
+        </w:rPr>
+        <w:t xml:space="preserve"> </w:t>
+      </w:r>
+      <w:r>
+        <w:rPr>
+          <w:rFonts w:ascii="Arial" w:eastAsia="Arial" w:hAnsi="Arial" w:cs="Arial"/>
+          <w:sz w:val="21"/>
+          <w:szCs w:val="21"/>
+        </w:rPr>
+        <w:t>QRCODE</w:t>
+      </w:r>
+      <w:r>
+        <w:rPr>
+          <w:sz w:val="20"/>
+          <w:szCs w:val="20"/>
+        </w:rPr>
+        <w:tab/>
+      </w:r>
+    </w:p>
+    <w:p>
+      <w:pPr>
+        <w:spacing w:line="200" w:lineRule="exact"/>
+        <w:ind w:left="383" w:firstLine="720"/>
+        <w:rPr>
+          <w:sz w:val="24"/>
+          <w:szCs w:val="24"/>
+        </w:rPr>
+      </w:pPr>
+    </w:p>
+    <w:p>
+      <w:pPr>
+        <w:spacing w:line="324" w:lineRule="exact"/>
+        <w:rPr>
+          <w:sz w:val="24"/>
+          <w:szCs w:val="24"/>
+        </w:rPr>
+      </w:pPr>
+      <w:r>
+        <w:rPr>
+          <w:sz w:val="24"/>
+          <w:szCs w:val="24"/>
+        </w:rPr>
+        <w:tab/>
+      </w:r>
+    </w:p>
+    <w:p>
+      <w:pPr>
+        <w:spacing w:line="324" w:lineRule="exact"/>
+        <w:rPr>
+          <w:sz w:val="24"/>
+          <w:szCs w:val="24"/>
+        </w:rPr>
+      </w:pPr>
+    </w:p>
+    <w:p>
+      <w:pPr>
+        <w:tabs>
+          <w:tab w:val="left" w:pos="7222"/>
+        </w:tabs>
+        <w:ind w:left="1103"/>
+        <w:rPr>
+          <w:sz w:val="20"/>
+          <w:szCs w:val="20"/>
+        </w:rPr>
+      </w:pPr>
+      <w:r>
+        <w:rPr>
           <w:rFonts w:ascii="Arial" w:eastAsia="Arial" w:hAnsi="Arial" w:cs="Arial"/>
           <w:sz w:val="21"/>
           <w:szCs w:val="21"/>
@@ -311,52 +309,6 @@
     </w:p>
     <w:p>
       <w:pPr>
-        <w:spacing w:line="200" w:lineRule="exact"/>
-        <w:rPr>
-          <w:sz w:val="24"/>
-          <w:szCs w:val="24"/>
-        </w:rPr>
-      </w:pPr>
-    </w:p>
-    <w:p>
-      <w:pPr>
-        <w:spacing w:line="200" w:lineRule="exact"/>
-        <w:rPr>
-          <w:sz w:val="24"/>
-          <w:szCs w:val="24"/>
-        </w:rPr>
-      </w:pPr>
-    </w:p>
-    <w:p>
-      <w:pPr>
-        <w:spacing w:line="200" w:lineRule="exact"/>
-        <w:rPr>
-          <w:sz w:val="24"/>
-          <w:szCs w:val="24"/>
-        </w:rPr>
-      </w:pPr>
-    </w:p>
-    <w:p>
-      <w:pPr>
-        <w:spacing w:line="200" w:lineRule="exact"/>
-        <w:rPr>
-          <w:sz w:val="24"/>
-          <w:szCs w:val="24"/>
-        </w:rPr>
-      </w:pPr>
-    </w:p>
-    <w:p>
-      <w:pPr>
-        <w:spacing w:line="290" w:lineRule="exact"/>
-        <w:rPr>
-          <w:sz w:val="24"/>
-          <w:szCs w:val="24"/>
-        </w:rPr>
-      </w:pPr>
-    </w:p>
-    <w:p>
-      <w:pPr>
-        <w:ind w:left="7243"/>
         <w:rPr>
           <w:sz w:val="20"/>
           <w:szCs w:val="20"/>
@@ -369,7 +321,7 @@
           <w:sz w:val="21"/>
           <w:szCs w:val="21"/>
         </w:rPr>
-        <w:t>Im Juli 2018</w:t>
+        <w:t>m Juli 2018</w:t>
       </w:r>
     </w:p>
     <w:p>
@@ -468,20 +420,38 @@
           <w:sz w:val="21"/>
           <w:szCs w:val="21"/>
         </w:rPr>
-        <w:t xml:space="preserve">wie mit Ihnen bereits besprochen, benötigen wir </w:t>
-      </w:r>
+        <w:t>wie mit Ihnen bereits besprochen, benötigen wir zur abschließenden Entscheidung Ihrer Kreditanfrage die in der Ihnen zugegangenen Email aufgeführten Unterlagen.</w:t>
+      </w:r>
+    </w:p>
+    <w:p>
+      <w:pPr>
+        <w:spacing w:line="1" w:lineRule="exact"/>
+        <w:rPr>
+          <w:sz w:val="24"/>
+          <w:szCs w:val="24"/>
+        </w:rPr>
+      </w:pPr>
+    </w:p>
+    <w:p>
+      <w:pPr>
+        <w:ind w:left="1103"/>
+        <w:rPr>
+          <w:sz w:val="20"/>
+          <w:szCs w:val="20"/>
+        </w:rPr>
+      </w:pPr>
       <w:r>
         <w:rPr>
           <w:rFonts w:ascii="Arial" w:eastAsia="Arial" w:hAnsi="Arial" w:cs="Arial"/>
           <w:sz w:val="21"/>
           <w:szCs w:val="21"/>
         </w:rPr>
-        <w:t>zur abschließenden Entscheidung Ihrer Kreditanfrage die in der Ihnen zugegangenen Email aufgeführten Unterlagen.</w:t>
-      </w:r>
-    </w:p>
-    <w:p>
-      <w:pPr>
-        <w:spacing w:line="1" w:lineRule="exact"/>
+        <w:t>Bitte reichen Sie diese mit diesem Deckblatt an die oben genannte Adresse ein.</w:t>
+      </w:r>
+    </w:p>
+    <w:p>
+      <w:pPr>
+        <w:spacing w:line="239" w:lineRule="exact"/>
         <w:rPr>
           <w:sz w:val="24"/>
           <w:szCs w:val="24"/>
@@ -502,12 +472,21 @@
           <w:sz w:val="21"/>
           <w:szCs w:val="21"/>
         </w:rPr>
-        <w:t>Bitte reichen Sie diese mit diesem Deckblatt an die oben genannte Adresse ein.</w:t>
-      </w:r>
-    </w:p>
-    <w:p>
-      <w:pPr>
-        <w:spacing w:line="239" w:lineRule="exact"/>
+        <w:t>Vielen Dank für Ihre Bemühungen!</w:t>
+      </w:r>
+    </w:p>
+    <w:p>
+      <w:pPr>
+        <w:spacing w:line="200" w:lineRule="exact"/>
+        <w:rPr>
+          <w:sz w:val="24"/>
+          <w:szCs w:val="24"/>
+        </w:rPr>
+      </w:pPr>
+    </w:p>
+    <w:p>
+      <w:pPr>
+        <w:spacing w:line="279" w:lineRule="exact"/>
         <w:rPr>
           <w:sz w:val="24"/>
           <w:szCs w:val="24"/>
@@ -528,21 +507,12 @@
           <w:sz w:val="21"/>
           <w:szCs w:val="21"/>
         </w:rPr>
-        <w:t>Vielen Dank für Ihre Bemühungen!</w:t>
-      </w:r>
-    </w:p>
-    <w:p>
-      <w:pPr>
-        <w:spacing w:line="200" w:lineRule="exact"/>
-        <w:rPr>
-          <w:sz w:val="24"/>
-          <w:szCs w:val="24"/>
-        </w:rPr>
-      </w:pPr>
-    </w:p>
-    <w:p>
-      <w:pPr>
-        <w:spacing w:line="279" w:lineRule="exact"/>
+        <w:t>Mit freundlichen Grüßen</w:t>
+      </w:r>
+    </w:p>
+    <w:p>
+      <w:pPr>
+        <w:spacing w:line="239" w:lineRule="exact"/>
         <w:rPr>
           <w:sz w:val="24"/>
           <w:szCs w:val="24"/>
@@ -563,41 +533,7 @@
           <w:sz w:val="21"/>
           <w:szCs w:val="21"/>
         </w:rPr>
-        <w:t>Mit freundlichen Grüßen</w:t>
-      </w:r>
-    </w:p>
-    <w:p>
-      <w:pPr>
-        <w:spacing w:line="239" w:lineRule="exact"/>
-        <w:rPr>
-          <w:sz w:val="24"/>
-          <w:szCs w:val="24"/>
-        </w:rPr>
-      </w:pPr>
-    </w:p>
-    <w:p>
-      <w:pPr>
-        <w:ind w:left="1103"/>
-        <w:rPr>
-          <w:sz w:val="20"/>
-          <w:szCs w:val="20"/>
-        </w:rPr>
-      </w:pPr>
-      <w:r>
-        <w:rPr>
-          <w:rFonts w:ascii="Arial" w:eastAsia="Arial" w:hAnsi="Arial" w:cs="Arial"/>
-          <w:sz w:val="21"/>
-          <w:szCs w:val="21"/>
-        </w:rPr>
-        <w:t>Ih</w:t>
-      </w:r>
-      <w:r>
-        <w:rPr>
-          <w:rFonts w:ascii="Arial" w:eastAsia="Arial" w:hAnsi="Arial" w:cs="Arial"/>
-          <w:sz w:val="21"/>
-          <w:szCs w:val="21"/>
-        </w:rPr>
-        <w:t>re Deutsche Bank</w:t>
+        <w:t>Ihre Deutsche Bank</w:t>
       </w:r>
     </w:p>
     <w:p>
@@ -667,7 +603,7 @@
           </mc:Choice>
           <mc:Fallback>
             <w:pict>
-              <v:line w14:anchorId="634CF09C" id="Shape 3" o:spid="_x0000_s1026" style="position:absolute;z-index:-251662336;visibility:visible;mso-wrap-style:square;mso-wrap-distance-left:9pt;mso-wrap-distance-top:0;mso-wrap-distance-right:9pt;mso-wrap-distance-bottom:0;mso-position-horizontal:absolute;mso-position-horizontal-relative:text;mso-position-vertical:absolute;mso-position-vertical-relative:text" from="55.55pt,156.05pt" to="55.55pt,156.55pt" o:gfxdata="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" o:allowincell="f" filled="t" strokeweight="6e-5mm">
+              <v:line w14:anchorId="7CCDC5A7" id="Shape 3" o:spid="_x0000_s1026" style="position:absolute;z-index:-251662336;visibility:visible;mso-wrap-style:square;mso-wrap-distance-left:9pt;mso-wrap-distance-top:0;mso-wrap-distance-right:9pt;mso-wrap-distance-bottom:0;mso-position-horizontal:absolute;mso-position-horizontal-relative:text;mso-position-vertical:absolute;mso-position-vertical-relative:text" from="55.55pt,156.05pt" to="55.55pt,156.55pt" o:gfxdata="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" o:allowincell="f" filled="t" strokeweight="6e-5mm">
                 <v:stroke joinstyle="miter"/>
                 <o:lock v:ext="edit" shapetype="f"/>
               </v:line>
@@ -1292,7 +1228,7 @@
           </mc:Choice>
           <mc:Fallback>
             <w:pict>
-              <v:line w14:anchorId="16CDF4F3" id="Shape 4" o:spid="_x0000_s1026" style="position:absolute;z-index:-251661312;visibility:visible;mso-wrap-style:square;mso-wrap-distance-left:9pt;mso-wrap-distance-top:0;mso-wrap-distance-right:9pt;mso-wrap-distance-bottom:0;mso-position-horizontal:absolute;mso-position-horizontal-relative:text;mso-position-vertical:absolute;mso-position-vertical-relative:text" from=".4pt,19.35pt" to="480.9pt,19.35pt" o:gfxdata="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" o:allowincell="f" filled="t" strokecolor="#ccc" strokeweight="6.00003mm">
+              <v:line w14:anchorId="062C355C" id="Shape 4" o:spid="_x0000_s1026" style="position:absolute;z-index:-251661312;visibility:visible;mso-wrap-style:square;mso-wrap-distance-left:9pt;mso-wrap-distance-top:0;mso-wrap-distance-right:9pt;mso-wrap-distance-bottom:0;mso-position-horizontal:absolute;mso-position-horizontal-relative:text;mso-position-vertical:absolute;mso-position-vertical-relative:text" from=".4pt,19.35pt" to="480.9pt,19.35pt" o:gfxdata="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" o:allowincell="f" filled="t" strokecolor="#ccc" strokeweight="6.00003mm">
                 <v:stroke joinstyle="miter"/>
                 <o:lock v:ext="edit" shapetype="f"/>
               </v:line>
@@ -1348,16 +1284,7 @@
           <w:sz w:val="14"/>
           <w:szCs w:val="14"/>
         </w:rPr>
-        <w:t xml:space="preserve">Die nachgereichten Dokumente betreffen folgenden </w:t>
-      </w:r>
-      <w:r>
-        <w:rPr>
-          <w:rFonts w:ascii="Arial" w:eastAsia="Arial" w:hAnsi="Arial" w:cs="Arial"/>
-          <w:color w:val="666666"/>
-          <w:sz w:val="14"/>
-          <w:szCs w:val="14"/>
-        </w:rPr>
-        <w:t>Vorgang:</w:t>
+        <w:t>Die nachgereichten Dokumente betreffen folgenden Vorgang:</w:t>
       </w:r>
     </w:p>
     <w:p>
@@ -1427,7 +1354,7 @@
           </mc:Choice>
           <mc:Fallback>
             <w:pict>
-              <v:line w14:anchorId="59352249" id="Shape 5" o:spid="_x0000_s1026" style="position:absolute;z-index:-251660288;visibility:visible;mso-wrap-style:square;mso-wrap-distance-left:9pt;mso-wrap-distance-top:0;mso-wrap-distance-right:9pt;mso-wrap-distance-bottom:0;mso-position-horizontal:absolute;mso-position-horizontal-relative:text;mso-position-vertical:absolute;mso-position-vertical-relative:text" from=".4pt,4.9pt" to="480.9pt,4.9pt" o:gfxdata="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" o:allowincell="f" filled="t" strokeweight=".5pt">
+              <v:line w14:anchorId="7E256564" id="Shape 5" o:spid="_x0000_s1026" style="position:absolute;z-index:-251660288;visibility:visible;mso-wrap-style:square;mso-wrap-distance-left:9pt;mso-wrap-distance-top:0;mso-wrap-distance-right:9pt;mso-wrap-distance-bottom:0;mso-position-horizontal:absolute;mso-position-horizontal-relative:text;mso-position-vertical:absolute;mso-position-vertical-relative:text" from=".4pt,4.9pt" to="480.9pt,4.9pt" o:gfxdata="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" o:allowincell="f" filled="t" strokeweight=".5pt">
                 <v:stroke joinstyle="miter"/>
                 <o:lock v:ext="edit" shapetype="f"/>
               </v:line>
@@ -1494,7 +1421,7 @@
           </mc:Choice>
           <mc:Fallback>
             <w:pict>
-              <v:line w14:anchorId="5767DD7E" id="Shape 6" o:spid="_x0000_s1026" style="position:absolute;z-index:-251659264;visibility:visible;mso-wrap-style:square;mso-wrap-distance-left:9pt;mso-wrap-distance-top:0;mso-wrap-distance-right:9pt;mso-wrap-distance-bottom:0;mso-position-horizontal:absolute;mso-position-horizontal-relative:text;mso-position-vertical:absolute;mso-position-vertical-relative:text" from=".4pt,4.65pt" to=".4pt,5.15pt" o:gfxdata="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" o:allowincell="f" filled="t" strokeweight="6e-5mm">
+              <v:line w14:anchorId="244AFEA2" id="Shape 6" o:spid="_x0000_s1026" style="position:absolute;z-index:-251659264;visibility:visible;mso-wrap-style:square;mso-wrap-distance-left:9pt;mso-wrap-distance-top:0;mso-wrap-distance-right:9pt;mso-wrap-distance-bottom:0;mso-position-horizontal:absolute;mso-position-horizontal-relative:text;mso-position-vertical:absolute;mso-position-vertical-relative:text" from=".4pt,4.65pt" to=".4pt,5.15pt" o:gfxdata="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" o:allowincell="f" filled="t" strokeweight="6e-5mm">
                 <v:stroke joinstyle="miter"/>
                 <o:lock v:ext="edit" shapetype="f"/>
               </v:line>
@@ -1561,7 +1488,7 @@
           </mc:Choice>
           <mc:Fallback>
             <w:pict>
-              <v:line w14:anchorId="2BB7059F" id="Shape 7" o:spid="_x0000_s1026" style="position:absolute;z-index:-251658240;visibility:visible;mso-wrap-style:square;mso-wrap-distance-left:9pt;mso-wrap-distance-top:0;mso-wrap-distance-right:9pt;mso-wrap-distance-bottom:0;mso-position-horizontal:absolute;mso-position-horizontal-relative:text;mso-position-vertical:absolute;mso-position-vertical-relative:text" from=".65pt,4.65pt" to=".65pt,13.15pt" o:gfxdata="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" o:allowincell="f" filled="t" strokeweight=".5pt">
+              <v:line w14:anchorId="1BBA9034" id="Shape 7" o:spid="_x0000_s1026" style="position:absolute;z-index:-251658240;visibility:visible;mso-wrap-style:square;mso-wrap-distance-left:9pt;mso-wrap-distance-top:0;mso-wrap-distance-right:9pt;mso-wrap-distance-bottom:0;mso-position-horizontal:absolute;mso-position-horizontal-relative:text;mso-position-vertical:absolute;mso-position-vertical-relative:text" from=".65pt,4.65pt" to=".65pt,13.15pt" o:gfxdata="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" o:allowincell="f" filled="t" strokeweight=".5pt">
                 <v:stroke joinstyle="miter"/>
                 <o:lock v:ext="edit" shapetype="f"/>
               </v:line>
@@ -1691,7 +1618,7 @@
           </mc:Choice>
           <mc:Fallback>
             <w:pict>
-              <v:line w14:anchorId="0C7EDA1F" id="Shape 8" o:spid="_x0000_s1026" style="position:absolute;z-index:-251657216;visibility:visible;mso-wrap-style:square;mso-wrap-distance-left:9pt;mso-wrap-distance-top:0;mso-wrap-distance-right:9pt;mso-wrap-distance-bottom:0;mso-position-horizontal:absolute;mso-position-horizontal-relative:text;mso-position-vertical:absolute;mso-position-vertical-relative:text" from=".4pt,.9pt" to="480.9pt,.9pt" o:gfxdata="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" o:allowincell="f" filled="t" strokeweight=".5pt">
+              <v:line w14:anchorId="690751C5" id="Shape 8" o:spid="_x0000_s1026" style="position:absolute;z-index:-251657216;visibility:visible;mso-wrap-style:square;mso-wrap-distance-left:9pt;mso-wrap-distance-top:0;mso-wrap-distance-right:9pt;mso-wrap-distance-bottom:0;mso-position-horizontal:absolute;mso-position-horizontal-relative:text;mso-position-vertical:absolute;mso-position-vertical-relative:text" from=".4pt,.9pt" to="480.9pt,.9pt" o:gfxdata="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" o:allowincell="f" filled="t" strokeweight=".5pt">
                 <v:stroke joinstyle="miter"/>
                 <o:lock v:ext="edit" shapetype="f"/>
               </v:line>
@@ -1758,7 +1685,7 @@
           </mc:Choice>
           <mc:Fallback>
             <w:pict>
-              <v:line w14:anchorId="4F2DC541" id="Shape 9" o:spid="_x0000_s1026" style="position:absolute;z-index:-251656192;visibility:visible;mso-wrap-style:square;mso-wrap-distance-left:9pt;mso-wrap-distance-top:0;mso-wrap-distance-right:9pt;mso-wrap-distance-bottom:0;mso-position-horizontal:absolute;mso-position-horizontal-relative:text;mso-position-vertical:absolute;mso-position-vertical-relative:text" from=".4pt,.65pt" to=".4pt,1.15pt" o:gfxdata="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" o:allowincell="f" filled="t" strokeweight="6e-5mm">
+              <v:line w14:anchorId="6562181B" id="Shape 9" o:spid="_x0000_s1026" style="position:absolute;z-index:-251656192;visibility:visible;mso-wrap-style:square;mso-wrap-distance-left:9pt;mso-wrap-distance-top:0;mso-wrap-distance-right:9pt;mso-wrap-distance-bottom:0;mso-position-horizontal:absolute;mso-position-horizontal-relative:text;mso-position-vertical:absolute;mso-position-vertical-relative:text" from=".4pt,.65pt" to=".4pt,1.15pt" o:gfxdata="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" o:allowincell="f" filled="t" strokeweight="6e-5mm">
                 <v:stroke joinstyle="miter"/>
                 <o:lock v:ext="edit" shapetype="f"/>
               </v:line>
@@ -1825,7 +1752,7 @@
           </mc:Choice>
           <mc:Fallback>
             <w:pict>
-              <v:line w14:anchorId="7E6E6742" id="Shape 10" o:spid="_x0000_s1026" style="position:absolute;z-index:-251655168;visibility:visible;mso-wrap-style:square;mso-wrap-distance-left:9pt;mso-wrap-distance-top:0;mso-wrap-distance-right:9pt;mso-wrap-distance-bottom:0;mso-position-horizontal:absolute;mso-position-horizontal-relative:text;mso-position-vertical:absolute;mso-position-vertical-relative:text" from=".65pt,.65pt" to=".65pt,9.15pt" o:gfxdata="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" o:allowincell="f" filled="t" strokeweight=".5pt">
+              <v:line w14:anchorId="63A8FA68" id="Shape 10" o:spid="_x0000_s1026" style="position:absolute;z-index:-251655168;visibility:visible;mso-wrap-style:square;mso-wrap-distance-left:9pt;mso-wrap-distance-top:0;mso-wrap-distance-right:9pt;mso-wrap-distance-bottom:0;mso-position-horizontal:absolute;mso-position-horizontal-relative:text;mso-position-vertical:absolute;mso-position-vertical-relative:text" from=".65pt,.65pt" to=".65pt,9.15pt" o:gfxdata="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" o:allowincell="f" filled="t" strokeweight=".5pt">
                 <v:stroke joinstyle="miter"/>
                 <o:lock v:ext="edit" shapetype="f"/>
               </v:line>
@@ -1892,7 +1819,7 @@
           </mc:Choice>
           <mc:Fallback>
             <w:pict>
-              <v:line w14:anchorId="3B3067A1" id="Shape 11" o:spid="_x0000_s1026" style="position:absolute;z-index:-251654144;visibility:visible;mso-wrap-style:square;mso-wrap-distance-left:9pt;mso-wrap-distance-top:0;mso-wrap-distance-right:9pt;mso-wrap-distance-bottom:0;mso-position-horizontal:absolute;mso-position-horizontal-relative:text;mso-position-vertical:absolute;mso-position-vertical-relative:text" from="99.9pt,.65pt" to="99.9pt,9.15pt" o:gfxdata="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" o:allowincell="f" filled="t" strokeweight=".5pt">
+              <v:line w14:anchorId="68CC56D0" id="Shape 11" o:spid="_x0000_s1026" style="position:absolute;z-index:-251654144;visibility:visible;mso-wrap-style:square;mso-wrap-distance-left:9pt;mso-wrap-distance-top:0;mso-wrap-distance-right:9pt;mso-wrap-distance-bottom:0;mso-position-horizontal:absolute;mso-position-horizontal-relative:text;mso-position-vertical:absolute;mso-position-vertical-relative:text" from="99.9pt,.65pt" to="99.9pt,9.15pt" o:gfxdata="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" o:allowincell="f" filled="t" strokeweight=".5pt">
                 <v:stroke joinstyle="miter"/>
                 <o:lock v:ext="edit" shapetype="f"/>
               </v:line>
@@ -2022,7 +1949,7 @@
           </mc:Choice>
           <mc:Fallback>
             <w:pict>
-              <v:line w14:anchorId="6C67D9CC" id="Shape 12" o:spid="_x0000_s1026" style="position:absolute;z-index:-251653120;visibility:visible;mso-wrap-style:square;mso-wrap-distance-left:9pt;mso-wrap-distance-top:0;mso-wrap-distance-right:9pt;mso-wrap-distance-bottom:0;mso-position-horizontal:absolute;mso-position-horizontal-relative:text;mso-position-vertical:absolute;mso-position-vertical-relative:text" from=".4pt,1pt" to="480.9pt,1pt" o:gfxdata="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" o:allowincell="f" filled="t" strokeweight=".5pt">
+              <v:line w14:anchorId="5B69360D" id="Shape 12" o:spid="_x0000_s1026" style="position:absolute;z-index:-251653120;visibility:visible;mso-wrap-style:square;mso-wrap-distance-left:9pt;mso-wrap-distance-top:0;mso-wrap-distance-right:9pt;mso-wrap-distance-bottom:0;mso-position-horizontal:absolute;mso-position-horizontal-relative:text;mso-position-vertical:absolute;mso-position-vertical-relative:text" from=".4pt,1pt" to="480.9pt,1pt" o:gfxdata="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" o:allowincell="f" filled="t" strokeweight=".5pt">
                 <v:stroke joinstyle="miter"/>
                 <o:lock v:ext="edit" shapetype="f"/>
               </v:line>
@@ -2212,7 +2139,7 @@
     <w:lsdException w:name="Table Web 2" w:semiHidden="1" w:unhideWhenUsed="1"/>
     <w:lsdException w:name="Table Web 3" w:semiHidden="1" w:unhideWhenUsed="1"/>
     <w:lsdException w:name="Balloon Text" w:semiHidden="1" w:unhideWhenUsed="1"/>
-    <w:lsdException w:name="Table Grid" w:semiHidden="1" w:uiPriority="59" w:unhideWhenUsed="1"/>
+    <w:lsdException w:name="Table Grid" w:uiPriority="59"/>
     <w:lsdException w:name="Table Theme" w:semiHidden="1" w:unhideWhenUsed="1"/>
     <w:lsdException w:name="Placeholder Text" w:semiHidden="1"/>
     <w:lsdException w:name="No Spacing" w:uiPriority="1" w:qFormat="1"/>

</xml_diff>